<commit_message>
initial ppt draft. updated doc and ipynb
</commit_message>
<xml_diff>
--- a/Clinical Natural Language Technology for Health Care.docx
+++ b/Clinical Natural Language Technology for Health Care.docx
@@ -13,7 +13,13 @@
         <w:t>Medical records first started to make the transition from paper to electronic in the early 1990’s. Initially, electronic health records (EHRs) were used as a complement to paper records. With increasingly cheaper and more advanced technologies and electronics, medical records have become more electronic</w:t>
       </w:r>
       <w:r>
-        <w:t xml:space="preserve"> and used for not just physician’s notes, but orders, test results, medications lists, diagnoses and so forth</w:t>
+        <w:t xml:space="preserve"> and used for not just physician’s notes, but orders, test results, medication </w:t>
+      </w:r>
+      <w:r>
+        <w:t>lists</w:t>
+      </w:r>
+      <w:r>
+        <w:t>, diagnoses and so forth</w:t>
       </w:r>
       <w:r>
         <w:t xml:space="preserve">. EHRs are now developed and used widely for a variety of reasons: clinical decision support (CDS), improved healthcare processes, clinical patient identification </w:t>
@@ -464,10 +470,13 @@
         <w:t xml:space="preserve">been developed to </w:t>
       </w:r>
       <w:r>
-        <w:t xml:space="preserve">perform various functions. Some of these popular models include: </w:t>
-      </w:r>
-      <w:r>
-        <w:t>recurrent neural networks (RNN), long term short term memory (LSTM), bidirectional encoder representations from transformers (BERT), gated recurrent unit (GRU), Word2vec</w:t>
+        <w:t xml:space="preserve">perform various functions. Some of these popular models </w:t>
+      </w:r>
+      <w:r>
+        <w:t>include</w:t>
+      </w:r>
+      <w:r>
+        <w:t xml:space="preserve"> recurrent neural networks (RNN), long term short term memory (LSTM), bidirectional encoder representations from transformers (BERT), gated recurrent unit (GRU), Word2vec</w:t>
       </w:r>
       <w:r>
         <w:t>.</w:t>
@@ -607,7 +616,7 @@
         <w:fldChar w:fldCharType="begin" w:fldLock="1"/>
       </w:r>
       <w:r>
-        <w:instrText>ADDIN CSL_CITATION {"citationItems":[{"id":"ITEM-1","itemData":{"DOI":"10.1371/JOURNAL.PDIG.0000198","ISSN":"2767-3170","PMID":"36812645","abstract":"We evaluated the performance of a large language model called ChatGPT on the United States Medical Licensing Exam (USMLE), which consists of three exams: Step 1, Step 2CK, and Step 3. ChatGPT performed at or near the passing threshold for all three exams without any specialized training or reinforcement. Additionally, ChatGPT demonstrated a high level of concordance and insight in its explanations. These results suggest that large language models may have the potential to assist with medical education, and potentially, clinical decision-making.","author":[{"dropping-particle":"","family":"Kung","given":"Tiffany H.","non-dropping-particle":"","parse-names":false,"suffix":""},{"dropping-particle":"","family":"Cheatham","given":"Morgan","non-dropping-particle":"","parse-names":false,"suffix":""},{"dropping-particle":"","family":"Medenilla","given":"Arielle","non-dropping-particle":"","parse-names":false,"suffix":""},{"dropping-particle":"","family":"Sillos","given":"Czarina","non-dropping-particle":"","parse-names":false,"suffix":""},{"dropping-particle":"De","family":"Leon","given":"Lorie","non-dropping-particle":"","parse-names":false,"suffix":""},{"dropping-particle":"","family":"Elepaño","given":"Camille","non-dropping-particle":"","parse-names":false,"suffix":""},{"dropping-particle":"","family":"Madriaga","given":"Maria","non-dropping-particle":"","parse-names":false,"suffix":""},{"dropping-particle":"","family":"Aggabao","given":"Rimel","non-dropping-particle":"","parse-names":false,"suffix":""},{"dropping-particle":"","family":"Diaz-Candido","given":"Giezel","non-dropping-particle":"","parse-names":false,"suffix":""},{"dropping-particle":"","family":"Maningo","given":"James","non-dropping-particle":"","parse-names":false,"suffix":""},{"dropping-particle":"","family":"Tseng","given":"Victor","non-dropping-particle":"","parse-names":false,"suffix":""}],"container-title":"PLOS Digital Health","id":"ITEM-1","issue":"2","issued":{"date-parts":[["2023","2","9"]]},"page":"e0000198","publisher":"PLOS","title":"Performance of ChatGPT on USMLE: Potential for AI-assisted medical education using large language models","type":"article-journal","volume":"2"},"uris":["http://www.mendeley.com/documents/?uuid=450cec44-f50b-3035-aa80-e2d60ba7aa01"]}],"mendeley":{"formattedCitation":"(Kung et al.)","plainTextFormattedCitation":"(Kung et al.)"},"properties":{"noteIndex":0},"schema":"https://github.com/citation-style-language/schema/raw/master/csl-citation.json"}</w:instrText>
+        <w:instrText>ADDIN CSL_CITATION {"citationItems":[{"id":"ITEM-1","itemData":{"DOI":"10.1371/JOURNAL.PDIG.0000198","ISSN":"2767-3170","PMID":"36812645","abstract":"We evaluated the performance of a large language model called ChatGPT on the United States Medical Licensing Exam (USMLE), which consists of three exams: Step 1, Step 2CK, and Step 3. ChatGPT performed at or near the passing threshold for all three exams without any specialized training or reinforcement. Additionally, ChatGPT demonstrated a high level of concordance and insight in its explanations. These results suggest that large language models may have the potential to assist with medical education, and potentially, clinical decision-making.","author":[{"dropping-particle":"","family":"Kung","given":"Tiffany H.","non-dropping-particle":"","parse-names":false,"suffix":""},{"dropping-particle":"","family":"Cheatham","given":"Morgan","non-dropping-particle":"","parse-names":false,"suffix":""},{"dropping-particle":"","family":"Medenilla","given":"Arielle","non-dropping-particle":"","parse-names":false,"suffix":""},{"dropping-particle":"","family":"Sillos","given":"Czarina","non-dropping-particle":"","parse-names":false,"suffix":""},{"dropping-particle":"De","family":"Leon","given":"Lorie","non-dropping-particle":"","parse-names":false,"suffix":""},{"dropping-particle":"","family":"Elepaño","given":"Camille","non-dropping-particle":"","parse-names":false,"suffix":""},{"dropping-particle":"","family":"Madriaga","given":"Maria","non-dropping-particle":"","parse-names":false,"suffix":""},{"dropping-particle":"","family":"Aggabao","given":"Rimel","non-dropping-particle":"","parse-names":false,"suffix":""},{"dropping-particle":"","family":"Diaz-Candido","given":"Giezel","non-dropping-particle":"","parse-names":false,"suffix":""},{"dropping-particle":"","family":"Maningo","given":"James","non-dropping-particle":"","parse-names":false,"suffix":""},{"dropping-particle":"","family":"Tseng","given":"Victor","non-dropping-particle":"","parse-names":false,"suffix":""}],"container-title":"PLOS Digital Health","id":"ITEM-1","issue":"2","issued":{"date-parts":[["2023","2","9"]]},"page":"e0000198","publisher":"PLOS","title":"Performance of ChatGPT on USMLE: Potential for AI-assisted medical education using large language models","type":"article-journal","volume":"2"},"uris":["http://www.mendeley.com/documents/?uuid=450cec44-f50b-3035-aa80-e2d60ba7aa01"]}],"mendeley":{"formattedCitation":"(Kung et al.)","plainTextFormattedCitation":"(Kung et al.)","previouslyFormattedCitation":"(Kung et al.)"},"properties":{"noteIndex":0},"schema":"https://github.com/citation-style-language/schema/raw/master/csl-citation.json"}</w:instrText>
       </w:r>
       <w:r>
         <w:fldChar w:fldCharType="separate"/>
@@ -631,7 +640,13 @@
         <w:t>n</w:t>
       </w:r>
       <w:r>
-        <w:t xml:space="preserve"> LLM on a specific problem without further questioning or training is called zero-shot. If further performance is desired, the whole model or the top few layers of the model can be further trained on a specialized corpus of text, such as EHRs. Other methods to improve the specific accuracy of a LLM in a specific application includes few-shot</w:t>
+        <w:t xml:space="preserve"> LLM on a specific problem without further questioning or training is called zero-shot. If further performance is desired, the whole model or the top few layers of the model can be further trained on a specialized corpus of text, such as EHRs. Other methods to improve the specific accuracy of a LLM in a specific application </w:t>
+      </w:r>
+      <w:r>
+        <w:t>include</w:t>
+      </w:r>
+      <w:r>
+        <w:t xml:space="preserve"> few-shot</w:t>
       </w:r>
       <w:r>
         <w:t xml:space="preserve"> and prompt engineering: guiding the LLM to learn a specific pattern or behavior based on some examples.</w:t>
@@ -654,7 +669,13 @@
         <w:t>open-source</w:t>
       </w:r>
       <w:r>
-        <w:t xml:space="preserve"> models really come down to a trade off between cost and performance. </w:t>
+        <w:t xml:space="preserve"> models really come down to a </w:t>
+      </w:r>
+      <w:r>
+        <w:t>tradeoff</w:t>
+      </w:r>
+      <w:r>
+        <w:t xml:space="preserve"> between cost and performance. </w:t>
       </w:r>
       <w:r>
         <w:t>And hallucinations may only improve with time or with better prompt engineering.</w:t>
@@ -672,328 +693,571 @@
         <w:t xml:space="preserve"> </w:t>
       </w:r>
     </w:p>
-    <w:p>
-      <w:r>
-        <w:t>Background on ehrs -&gt; structured/unstructured text</w:t>
-      </w:r>
-    </w:p>
-    <w:p>
-      <w:pPr>
-        <w:pStyle w:val="ListParagraph"/>
-        <w:numPr>
-          <w:ilvl w:val="1"/>
-          <w:numId w:val="2"/>
-        </w:numPr>
-      </w:pPr>
-      <w:r>
-        <w:t>Ehrs developed 1992</w:t>
-      </w:r>
-      <w:r>
-        <w:t>, initially as paper notes complement</w:t>
-      </w:r>
-    </w:p>
-    <w:p>
-      <w:pPr>
-        <w:pStyle w:val="ListParagraph"/>
-        <w:numPr>
-          <w:ilvl w:val="1"/>
-          <w:numId w:val="2"/>
-        </w:numPr>
-      </w:pPr>
-      <w:r>
-        <w:t>Developed for CDS, improve healthcare process, clinical trial patient identification</w:t>
-      </w:r>
-    </w:p>
-    <w:p>
-      <w:pPr>
-        <w:pStyle w:val="ListParagraph"/>
-        <w:numPr>
-          <w:ilvl w:val="1"/>
-          <w:numId w:val="2"/>
-        </w:numPr>
-      </w:pPr>
-      <w:r>
-        <w:t>Increased usage as computer costs/technology decreased</w:t>
-      </w:r>
-    </w:p>
-    <w:p>
-      <w:pPr>
-        <w:pStyle w:val="ListParagraph"/>
-        <w:numPr>
-          <w:ilvl w:val="1"/>
-          <w:numId w:val="2"/>
-        </w:numPr>
-      </w:pPr>
-      <w:r>
-        <w:t>Ehrs used for physicians notes, orders, measurements</w:t>
-      </w:r>
-    </w:p>
-    <w:p>
-      <w:pPr>
-        <w:pStyle w:val="ListParagraph"/>
-        <w:numPr>
-          <w:ilvl w:val="1"/>
-          <w:numId w:val="2"/>
-        </w:numPr>
-      </w:pPr>
-      <w:r>
-        <w:t>Only more popular, mostly electronic now -&gt; interoperability, standards</w:t>
-      </w:r>
-    </w:p>
-    <w:p>
-      <w:pPr>
-        <w:pStyle w:val="ListParagraph"/>
-        <w:numPr>
-          <w:ilvl w:val="0"/>
-          <w:numId w:val="2"/>
-        </w:numPr>
-      </w:pPr>
-      <w:r>
-        <w:t>Facts/support for unstructured text usage -&gt; goldmine</w:t>
-      </w:r>
-    </w:p>
-    <w:p>
-      <w:pPr>
-        <w:pStyle w:val="ListParagraph"/>
-        <w:numPr>
-          <w:ilvl w:val="1"/>
-          <w:numId w:val="2"/>
-        </w:numPr>
-      </w:pPr>
-      <w:r>
-        <w:t>Ehrs composed of a lot of structured text -&gt; easy to use</w:t>
-      </w:r>
-    </w:p>
-    <w:p>
-      <w:pPr>
-        <w:pStyle w:val="ListParagraph"/>
-        <w:numPr>
-          <w:ilvl w:val="1"/>
-          <w:numId w:val="2"/>
-        </w:numPr>
-      </w:pPr>
-      <w:r>
-        <w:t>A lot of untapped potential in unstructured text</w:t>
-      </w:r>
-    </w:p>
-    <w:p>
-      <w:pPr>
-        <w:pStyle w:val="ListParagraph"/>
-        <w:numPr>
-          <w:ilvl w:val="1"/>
-          <w:numId w:val="2"/>
-        </w:numPr>
-      </w:pPr>
+    <w:p/>
+    <w:p/>
+    <w:p/>
+    <w:p/>
+    <w:p/>
+    <w:p/>
+    <w:p/>
+    <w:p>
       <w:r>
         <w:lastRenderedPageBreak/>
-        <w:t>**sources/examples on untapped potential in unstructured text</w:t>
-      </w:r>
-    </w:p>
-    <w:p>
-      <w:pPr>
-        <w:pStyle w:val="ListParagraph"/>
-        <w:numPr>
-          <w:ilvl w:val="0"/>
-          <w:numId w:val="2"/>
-        </w:numPr>
-      </w:pPr>
-      <w:r>
-        <w:t>Background on unstructured text -&gt; natural language processing</w:t>
-      </w:r>
-      <w:r>
-        <w:t xml:space="preserve"> history</w:t>
-      </w:r>
-    </w:p>
-    <w:p>
-      <w:pPr>
-        <w:pStyle w:val="ListParagraph"/>
-        <w:numPr>
-          <w:ilvl w:val="0"/>
-          <w:numId w:val="2"/>
-        </w:numPr>
-      </w:pPr>
-      <w:r>
-        <w:t>Current NLP practices/technology</w:t>
-      </w:r>
-    </w:p>
-    <w:p>
-      <w:pPr>
-        <w:pStyle w:val="ListParagraph"/>
-        <w:numPr>
-          <w:ilvl w:val="1"/>
-          <w:numId w:val="2"/>
-        </w:numPr>
-      </w:pPr>
-      <w:r>
-        <w:t>ML models</w:t>
-      </w:r>
-    </w:p>
-    <w:p>
-      <w:pPr>
-        <w:pStyle w:val="ListParagraph"/>
-        <w:numPr>
-          <w:ilvl w:val="2"/>
-          <w:numId w:val="2"/>
-        </w:numPr>
-      </w:pPr>
-      <w:r>
-        <w:t>Naïve bayes</w:t>
-      </w:r>
-    </w:p>
-    <w:p>
-      <w:pPr>
-        <w:pStyle w:val="ListParagraph"/>
-        <w:numPr>
-          <w:ilvl w:val="2"/>
-          <w:numId w:val="2"/>
-        </w:numPr>
-      </w:pPr>
-      <w:r>
-        <w:t>Random forests</w:t>
-      </w:r>
-    </w:p>
-    <w:p>
-      <w:pPr>
-        <w:pStyle w:val="ListParagraph"/>
-        <w:numPr>
-          <w:ilvl w:val="2"/>
-          <w:numId w:val="2"/>
-        </w:numPr>
-      </w:pPr>
-      <w:r>
-        <w:t>Deep learning</w:t>
-      </w:r>
-    </w:p>
-    <w:p>
-      <w:pPr>
-        <w:pStyle w:val="ListParagraph"/>
-        <w:numPr>
-          <w:ilvl w:val="2"/>
-          <w:numId w:val="2"/>
-        </w:numPr>
-      </w:pPr>
-      <w:r>
-        <w:t>Rules based</w:t>
-      </w:r>
-    </w:p>
-    <w:p>
-      <w:pPr>
-        <w:pStyle w:val="ListParagraph"/>
-        <w:numPr>
-          <w:ilvl w:val="1"/>
-          <w:numId w:val="2"/>
-        </w:numPr>
-      </w:pPr>
-      <w:r>
-        <w:t>Efforts made to bridge structured/unstructured data</w:t>
-      </w:r>
-    </w:p>
-    <w:p>
-      <w:pPr>
-        <w:pStyle w:val="ListParagraph"/>
-        <w:numPr>
-          <w:ilvl w:val="2"/>
-          <w:numId w:val="2"/>
-        </w:numPr>
-      </w:pPr>
-      <w:r>
-        <w:t xml:space="preserve">Fhir-based system to integrate medication data </w:t>
-      </w:r>
+        <w:t>References</w:t>
+      </w:r>
+    </w:p>
+    <w:p>
+      <w:pPr>
+        <w:widowControl w:val="0"/>
+        <w:autoSpaceDE w:val="0"/>
+        <w:autoSpaceDN w:val="0"/>
+        <w:adjustRightInd w:val="0"/>
+        <w:spacing w:line="240" w:lineRule="auto"/>
+        <w:ind w:left="480" w:hanging="480"/>
+        <w:rPr>
+          <w:rFonts w:ascii="Calibri" w:hAnsi="Calibri" w:cs="Calibri"/>
+          <w:noProof/>
+          <w:kern w:val="0"/>
+          <w:szCs w:val="24"/>
+        </w:rPr>
+      </w:pPr>
       <w:r>
         <w:fldChar w:fldCharType="begin" w:fldLock="1"/>
       </w:r>
       <w:r>
-        <w:instrText>ADDIN CSL_CITATION {"citationItems":[{"id":"ITEM-1","itemData":{"ISSN":"2153-4063","PMID":"29888045","abstract":"Standards-based modeling of electronic health records (EHR) data holds great significance for data interoperability and large-scale usage. Integration of unstructured data into a standard data model, however, poses unique challenges partially due to heterogeneous type systems used in existing clinical NLP systems. We introduce a scalable and standards-based framework for integrating structured and unstructured EHR data leveraging the HL7 Fast Healthcare Interoperability Resources (FHIR) specification. We implemented a clinical NLP pipeline enhanced with an FHIR-based type system and performed a case study using medication data from Mayo Clinic's EHR. Two UIMA-based NLP tools known as MedXN and MedTime were integrated in the pipeline to extract FHIR MedicationStatement resources and related attributes from unstructured medication lists. We developed a rule-based approach for assigning the NLP output types to the FHIR elements represented in the type system, whereas we investigated the FHIR elements belonging to the source of the structured EMR data. We used the FHIR resource \"MedicationStatement\" as an example to illustrate our integration framework and methods. For evaluation, we manually annotated FHIR elements in 166 medication statements from 14 clinical notes generated by Mayo Clinic in the course of patient care, and used standard performance measures (precision, recall and f-measure). The F-scores achieved ranged from 0.73 to 0.99 for the various FHIR element representations. The results demonstrated that our framework based on the FHIR type system is feasible for normalizing and integrating both structured and unstructured EHR data.","author":[{"dropping-particle":"","family":"Hong","given":"Na","non-dropping-particle":"","parse-names":false,"suffix":""},{"dropping-particle":"","family":"Wen","given":"Andrew","non-dropping-particle":"","parse-names":false,"suffix":""},{"dropping-particle":"","family":"Shen","given":"Feichen","non-dropping-particle":"","parse-names":false,"suffix":""},{"dropping-particle":"","family":"Sohn","given":"Sunghwan","non-dropping-particle":"","parse-names":false,"suffix":""},{"dropping-particle":"","family":"Liu","given":"Sijia","non-dropping-particle":"","parse-names":false,"suffix":""},{"dropping-particle":"","family":"Liu","given":"Hongfang","non-dropping-particle":"","parse-names":false,"suffix":""},{"dropping-particle":"","family":"Jiang","given":"Guoqian","non-dropping-particle":"","parse-names":false,"suffix":""}],"container-title":"AMIA Joint Summits on Translational Science proceedings. AMIA Joint Summits on Translational Science","id":"ITEM-1","issued":{"date-parts":[["2018"]]},"page":"74-83","publisher":"AMIA Jt Summits Transl Sci Proc","title":"Integrating Structured and Unstructured EHR Data Using an FHIR-based Type System: A Case Study with Medication Data","type":"article-journal","volume":"2017"},"uris":["http://www.mendeley.com/documents/?uuid=3fe9c005-0113-31c2-9d6a-c0a18b031547"]}],"mendeley":{"formattedCitation":"(Hong et al.)","plainTextFormattedCitation":"(Hong et al.)","previouslyFormattedCitation":"(Hong et al.)"},"properties":{"noteIndex":0},"schema":"https://github.com/citation-style-language/schema/raw/master/csl-citation.json"}</w:instrText>
+        <w:instrText xml:space="preserve">ADDIN Mendeley Bibliography CSL_BIBLIOGRAPHY </w:instrText>
       </w:r>
       <w:r>
         <w:fldChar w:fldCharType="separate"/>
       </w:r>
       <w:r>
         <w:rPr>
-          <w:noProof/>
-        </w:rPr>
-        <w:t>(Hong et al.)</w:t>
-      </w:r>
+          <w:rFonts w:ascii="Calibri" w:hAnsi="Calibri" w:cs="Calibri"/>
+          <w:noProof/>
+          <w:kern w:val="0"/>
+          <w:szCs w:val="24"/>
+        </w:rPr>
+        <w:t xml:space="preserve">Ashfaq, Hamza A., et al. “Medication Accuracy in Electronic Health Records for Microbial Keratitis.” </w:t>
+      </w:r>
+      <w:r>
+        <w:rPr>
+          <w:rFonts w:ascii="Calibri" w:hAnsi="Calibri" w:cs="Calibri"/>
+          <w:i/>
+          <w:iCs/>
+          <w:noProof/>
+          <w:kern w:val="0"/>
+          <w:szCs w:val="24"/>
+        </w:rPr>
+        <w:t>JAMA Ophthalmology</w:t>
+      </w:r>
+      <w:r>
+        <w:rPr>
+          <w:rFonts w:ascii="Calibri" w:hAnsi="Calibri" w:cs="Calibri"/>
+          <w:noProof/>
+          <w:kern w:val="0"/>
+          <w:szCs w:val="24"/>
+        </w:rPr>
+        <w:t>, vol. 137, no. 8, JAMA Ophthalmol, Aug. 2019, pp. 929–31, doi:10.1001/JAMAOPHTHALMOL.2019.1444.</w:t>
+      </w:r>
+    </w:p>
+    <w:p>
+      <w:pPr>
+        <w:widowControl w:val="0"/>
+        <w:autoSpaceDE w:val="0"/>
+        <w:autoSpaceDN w:val="0"/>
+        <w:adjustRightInd w:val="0"/>
+        <w:spacing w:line="240" w:lineRule="auto"/>
+        <w:ind w:left="480" w:hanging="480"/>
+        <w:rPr>
+          <w:rFonts w:ascii="Calibri" w:hAnsi="Calibri" w:cs="Calibri"/>
+          <w:noProof/>
+          <w:kern w:val="0"/>
+          <w:szCs w:val="24"/>
+        </w:rPr>
+      </w:pPr>
+      <w:r>
+        <w:rPr>
+          <w:rFonts w:ascii="Calibri" w:hAnsi="Calibri" w:cs="Calibri"/>
+          <w:noProof/>
+          <w:kern w:val="0"/>
+          <w:szCs w:val="24"/>
+        </w:rPr>
+        <w:t xml:space="preserve">Chapman, Wendy W., et al. “A Simple Algorithm for Identifying Negated Findings and Diseases in Discharge Summaries.” </w:t>
+      </w:r>
+      <w:r>
+        <w:rPr>
+          <w:rFonts w:ascii="Calibri" w:hAnsi="Calibri" w:cs="Calibri"/>
+          <w:i/>
+          <w:iCs/>
+          <w:noProof/>
+          <w:kern w:val="0"/>
+          <w:szCs w:val="24"/>
+        </w:rPr>
+        <w:t>Journal of Biomedical Informatics</w:t>
+      </w:r>
+      <w:r>
+        <w:rPr>
+          <w:rFonts w:ascii="Calibri" w:hAnsi="Calibri" w:cs="Calibri"/>
+          <w:noProof/>
+          <w:kern w:val="0"/>
+          <w:szCs w:val="24"/>
+        </w:rPr>
+        <w:t>, vol. 34, no. 5, Academic Press, Oct. 2001, pp. 301–10, doi:10.1006/JBIN.2001.1029.</w:t>
+      </w:r>
+    </w:p>
+    <w:p>
+      <w:pPr>
+        <w:widowControl w:val="0"/>
+        <w:autoSpaceDE w:val="0"/>
+        <w:autoSpaceDN w:val="0"/>
+        <w:adjustRightInd w:val="0"/>
+        <w:spacing w:line="240" w:lineRule="auto"/>
+        <w:ind w:left="480" w:hanging="480"/>
+        <w:rPr>
+          <w:rFonts w:ascii="Calibri" w:hAnsi="Calibri" w:cs="Calibri"/>
+          <w:noProof/>
+          <w:kern w:val="0"/>
+          <w:szCs w:val="24"/>
+        </w:rPr>
+      </w:pPr>
+      <w:r>
+        <w:rPr>
+          <w:rFonts w:ascii="Calibri" w:hAnsi="Calibri" w:cs="Calibri"/>
+          <w:noProof/>
+          <w:kern w:val="0"/>
+          <w:szCs w:val="24"/>
+        </w:rPr>
+        <w:t xml:space="preserve">Evans, R. S. </w:t>
+      </w:r>
+      <w:r>
+        <w:rPr>
+          <w:rFonts w:ascii="Calibri" w:hAnsi="Calibri" w:cs="Calibri"/>
+          <w:i/>
+          <w:iCs/>
+          <w:noProof/>
+          <w:kern w:val="0"/>
+          <w:szCs w:val="24"/>
+        </w:rPr>
+        <w:t>Electronic Health Records: Then, Now, and in the Future</w:t>
+      </w:r>
+      <w:r>
+        <w:rPr>
+          <w:rFonts w:ascii="Calibri" w:hAnsi="Calibri" w:cs="Calibri"/>
+          <w:noProof/>
+          <w:kern w:val="0"/>
+          <w:szCs w:val="24"/>
+        </w:rPr>
+        <w:t>. 2016, doi:10.15265/IYS-2016-s006.</w:t>
+      </w:r>
+    </w:p>
+    <w:p>
+      <w:pPr>
+        <w:widowControl w:val="0"/>
+        <w:autoSpaceDE w:val="0"/>
+        <w:autoSpaceDN w:val="0"/>
+        <w:adjustRightInd w:val="0"/>
+        <w:spacing w:line="240" w:lineRule="auto"/>
+        <w:ind w:left="480" w:hanging="480"/>
+        <w:rPr>
+          <w:rFonts w:ascii="Calibri" w:hAnsi="Calibri" w:cs="Calibri"/>
+          <w:noProof/>
+          <w:kern w:val="0"/>
+          <w:szCs w:val="24"/>
+        </w:rPr>
+      </w:pPr>
+      <w:r>
+        <w:rPr>
+          <w:rFonts w:ascii="Calibri" w:hAnsi="Calibri" w:cs="Calibri"/>
+          <w:noProof/>
+          <w:kern w:val="0"/>
+          <w:szCs w:val="24"/>
+        </w:rPr>
+        <w:t xml:space="preserve">Ford, Elizabeth, et al. “Optimising the Use of Electronic Health Records to Estimate the Incidence of Rheumatoid Arthritis in Primary Care: What Information Is Hidden in Free Text?” </w:t>
+      </w:r>
+      <w:r>
+        <w:rPr>
+          <w:rFonts w:ascii="Calibri" w:hAnsi="Calibri" w:cs="Calibri"/>
+          <w:i/>
+          <w:iCs/>
+          <w:noProof/>
+          <w:kern w:val="0"/>
+          <w:szCs w:val="24"/>
+        </w:rPr>
+        <w:t>BMC Medical Research Methodology</w:t>
+      </w:r>
+      <w:r>
+        <w:rPr>
+          <w:rFonts w:ascii="Calibri" w:hAnsi="Calibri" w:cs="Calibri"/>
+          <w:noProof/>
+          <w:kern w:val="0"/>
+          <w:szCs w:val="24"/>
+        </w:rPr>
+        <w:t>, vol. 13, no. 1, BioMed Central, 2013, p. 105, doi:10.1186/1471-2288-13-105.</w:t>
+      </w:r>
+    </w:p>
+    <w:p>
+      <w:pPr>
+        <w:widowControl w:val="0"/>
+        <w:autoSpaceDE w:val="0"/>
+        <w:autoSpaceDN w:val="0"/>
+        <w:adjustRightInd w:val="0"/>
+        <w:spacing w:line="240" w:lineRule="auto"/>
+        <w:ind w:left="480" w:hanging="480"/>
+        <w:rPr>
+          <w:rFonts w:ascii="Calibri" w:hAnsi="Calibri" w:cs="Calibri"/>
+          <w:noProof/>
+          <w:kern w:val="0"/>
+          <w:szCs w:val="24"/>
+        </w:rPr>
+      </w:pPr>
+      <w:r>
+        <w:rPr>
+          <w:rFonts w:ascii="Calibri" w:hAnsi="Calibri" w:cs="Calibri"/>
+          <w:noProof/>
+          <w:kern w:val="0"/>
+          <w:szCs w:val="24"/>
+        </w:rPr>
+        <w:t xml:space="preserve">Hernandez-Boussard, Tina, et al. “New Paradigms for Patient-Centered Outcomes Research in Electronic Medical Records: An Example of Detecting Urinary Incontinence Following Prostatectomy.” </w:t>
+      </w:r>
+      <w:r>
+        <w:rPr>
+          <w:rFonts w:ascii="Calibri" w:hAnsi="Calibri" w:cs="Calibri"/>
+          <w:i/>
+          <w:iCs/>
+          <w:noProof/>
+          <w:kern w:val="0"/>
+          <w:szCs w:val="24"/>
+        </w:rPr>
+        <w:t>EGEMs</w:t>
+      </w:r>
+      <w:r>
+        <w:rPr>
+          <w:rFonts w:ascii="Calibri" w:hAnsi="Calibri" w:cs="Calibri"/>
+          <w:noProof/>
+          <w:kern w:val="0"/>
+          <w:szCs w:val="24"/>
+        </w:rPr>
+        <w:t>, vol. 4, no. 3, Ubiquity Press, May 2016, p. 1, doi:10.13063/2327-9214.1231.</w:t>
+      </w:r>
+    </w:p>
+    <w:p>
+      <w:pPr>
+        <w:widowControl w:val="0"/>
+        <w:autoSpaceDE w:val="0"/>
+        <w:autoSpaceDN w:val="0"/>
+        <w:adjustRightInd w:val="0"/>
+        <w:spacing w:line="240" w:lineRule="auto"/>
+        <w:ind w:left="480" w:hanging="480"/>
+        <w:rPr>
+          <w:rFonts w:ascii="Calibri" w:hAnsi="Calibri" w:cs="Calibri"/>
+          <w:noProof/>
+          <w:kern w:val="0"/>
+          <w:szCs w:val="24"/>
+        </w:rPr>
+      </w:pPr>
+      <w:r>
+        <w:rPr>
+          <w:rFonts w:ascii="Calibri" w:hAnsi="Calibri" w:cs="Calibri"/>
+          <w:noProof/>
+          <w:kern w:val="0"/>
+          <w:szCs w:val="24"/>
+        </w:rPr>
+        <w:t xml:space="preserve">Kreimeyer, Kory, et al. “Natural Language Processing Systems for Capturing and Standardizing Unstructured Clinical Information: A Systematic Review.” </w:t>
+      </w:r>
+      <w:r>
+        <w:rPr>
+          <w:rFonts w:ascii="Calibri" w:hAnsi="Calibri" w:cs="Calibri"/>
+          <w:i/>
+          <w:iCs/>
+          <w:noProof/>
+          <w:kern w:val="0"/>
+          <w:szCs w:val="24"/>
+        </w:rPr>
+        <w:t>Journal of Biomedical Informatics</w:t>
+      </w:r>
+      <w:r>
+        <w:rPr>
+          <w:rFonts w:ascii="Calibri" w:hAnsi="Calibri" w:cs="Calibri"/>
+          <w:noProof/>
+          <w:kern w:val="0"/>
+          <w:szCs w:val="24"/>
+        </w:rPr>
+        <w:t>, vol. 73, Academic Press, Sept. 2017, pp. 14–29, doi:10.1016/J.JBI.2017.07.012.</w:t>
+      </w:r>
+    </w:p>
+    <w:p>
+      <w:pPr>
+        <w:widowControl w:val="0"/>
+        <w:autoSpaceDE w:val="0"/>
+        <w:autoSpaceDN w:val="0"/>
+        <w:adjustRightInd w:val="0"/>
+        <w:spacing w:line="240" w:lineRule="auto"/>
+        <w:ind w:left="480" w:hanging="480"/>
+        <w:rPr>
+          <w:rFonts w:ascii="Calibri" w:hAnsi="Calibri" w:cs="Calibri"/>
+          <w:noProof/>
+          <w:kern w:val="0"/>
+          <w:szCs w:val="24"/>
+        </w:rPr>
+      </w:pPr>
+      <w:r>
+        <w:rPr>
+          <w:rFonts w:ascii="Calibri" w:hAnsi="Calibri" w:cs="Calibri"/>
+          <w:noProof/>
+          <w:kern w:val="0"/>
+          <w:szCs w:val="24"/>
+        </w:rPr>
+        <w:t xml:space="preserve">Kung, Tiffany H., et al. “Performance of ChatGPT on USMLE: Potential for AI-Assisted Medical Education Using Large Language Models.” </w:t>
+      </w:r>
+      <w:r>
+        <w:rPr>
+          <w:rFonts w:ascii="Calibri" w:hAnsi="Calibri" w:cs="Calibri"/>
+          <w:i/>
+          <w:iCs/>
+          <w:noProof/>
+          <w:kern w:val="0"/>
+          <w:szCs w:val="24"/>
+        </w:rPr>
+        <w:t>PLOS Digital Health</w:t>
+      </w:r>
+      <w:r>
+        <w:rPr>
+          <w:rFonts w:ascii="Calibri" w:hAnsi="Calibri" w:cs="Calibri"/>
+          <w:noProof/>
+          <w:kern w:val="0"/>
+          <w:szCs w:val="24"/>
+        </w:rPr>
+        <w:t>, vol. 2, no. 2, PLOS, Feb. 2023, p. e0000198, doi:10.1371/JOURNAL.PDIG.0000198.</w:t>
+      </w:r>
+    </w:p>
+    <w:p>
+      <w:pPr>
+        <w:widowControl w:val="0"/>
+        <w:autoSpaceDE w:val="0"/>
+        <w:autoSpaceDN w:val="0"/>
+        <w:adjustRightInd w:val="0"/>
+        <w:spacing w:line="240" w:lineRule="auto"/>
+        <w:ind w:left="480" w:hanging="480"/>
+        <w:rPr>
+          <w:rFonts w:ascii="Calibri" w:hAnsi="Calibri" w:cs="Calibri"/>
+          <w:noProof/>
+          <w:kern w:val="0"/>
+          <w:szCs w:val="24"/>
+        </w:rPr>
+      </w:pPr>
+      <w:r>
+        <w:rPr>
+          <w:rFonts w:ascii="Calibri" w:hAnsi="Calibri" w:cs="Calibri"/>
+          <w:noProof/>
+          <w:kern w:val="0"/>
+          <w:szCs w:val="24"/>
+        </w:rPr>
+        <w:t xml:space="preserve">Linna, Nathaniel, and Charles E. Kahn. “Applications of Natural Language Processing in Radiology: A Systematic Review.” </w:t>
+      </w:r>
+      <w:r>
+        <w:rPr>
+          <w:rFonts w:ascii="Calibri" w:hAnsi="Calibri" w:cs="Calibri"/>
+          <w:i/>
+          <w:iCs/>
+          <w:noProof/>
+          <w:kern w:val="0"/>
+          <w:szCs w:val="24"/>
+        </w:rPr>
+        <w:t>International Journal of Medical Informatics</w:t>
+      </w:r>
+      <w:r>
+        <w:rPr>
+          <w:rFonts w:ascii="Calibri" w:hAnsi="Calibri" w:cs="Calibri"/>
+          <w:noProof/>
+          <w:kern w:val="0"/>
+          <w:szCs w:val="24"/>
+        </w:rPr>
+        <w:t>, vol. 163, Elsevier, July 2022, p. 104779, doi:10.1016/J.IJMEDINF.2022.104779.</w:t>
+      </w:r>
+    </w:p>
+    <w:p>
+      <w:pPr>
+        <w:widowControl w:val="0"/>
+        <w:autoSpaceDE w:val="0"/>
+        <w:autoSpaceDN w:val="0"/>
+        <w:adjustRightInd w:val="0"/>
+        <w:spacing w:line="240" w:lineRule="auto"/>
+        <w:ind w:left="480" w:hanging="480"/>
+        <w:rPr>
+          <w:rFonts w:ascii="Calibri" w:hAnsi="Calibri" w:cs="Calibri"/>
+          <w:noProof/>
+          <w:kern w:val="0"/>
+          <w:szCs w:val="24"/>
+        </w:rPr>
+      </w:pPr>
+      <w:r>
+        <w:rPr>
+          <w:rFonts w:ascii="Calibri" w:hAnsi="Calibri" w:cs="Calibri"/>
+          <w:noProof/>
+          <w:kern w:val="0"/>
+          <w:szCs w:val="24"/>
+        </w:rPr>
+        <w:t xml:space="preserve">Nundy, Shantanu, et al. “The Quintuple Aim for Health Care Improvement: A New Imperative to Advance Health Equity.” </w:t>
+      </w:r>
+      <w:r>
+        <w:rPr>
+          <w:rFonts w:ascii="Calibri" w:hAnsi="Calibri" w:cs="Calibri"/>
+          <w:i/>
+          <w:iCs/>
+          <w:noProof/>
+          <w:kern w:val="0"/>
+          <w:szCs w:val="24"/>
+        </w:rPr>
+        <w:t>JAMA</w:t>
+      </w:r>
+      <w:r>
+        <w:rPr>
+          <w:rFonts w:ascii="Calibri" w:hAnsi="Calibri" w:cs="Calibri"/>
+          <w:noProof/>
+          <w:kern w:val="0"/>
+          <w:szCs w:val="24"/>
+        </w:rPr>
+        <w:t>, vol. 327, no. 6, American Medical Association, Feb. 2022, pp. 521–22, doi:10.1001/JAMA.2021.25181.</w:t>
+      </w:r>
+    </w:p>
+    <w:p>
+      <w:pPr>
+        <w:widowControl w:val="0"/>
+        <w:autoSpaceDE w:val="0"/>
+        <w:autoSpaceDN w:val="0"/>
+        <w:adjustRightInd w:val="0"/>
+        <w:spacing w:line="240" w:lineRule="auto"/>
+        <w:ind w:left="480" w:hanging="480"/>
+        <w:rPr>
+          <w:rFonts w:ascii="Calibri" w:hAnsi="Calibri" w:cs="Calibri"/>
+          <w:noProof/>
+          <w:kern w:val="0"/>
+          <w:szCs w:val="24"/>
+        </w:rPr>
+      </w:pPr>
+      <w:r>
+        <w:rPr>
+          <w:rFonts w:ascii="Calibri" w:hAnsi="Calibri" w:cs="Calibri"/>
+          <w:noProof/>
+          <w:kern w:val="0"/>
+          <w:szCs w:val="24"/>
+        </w:rPr>
+        <w:t xml:space="preserve">Pagliaroli, Sonia. </w:t>
+      </w:r>
+      <w:r>
+        <w:rPr>
+          <w:rFonts w:ascii="Calibri" w:hAnsi="Calibri" w:cs="Calibri"/>
+          <w:i/>
+          <w:iCs/>
+          <w:noProof/>
+          <w:kern w:val="0"/>
+          <w:szCs w:val="24"/>
+        </w:rPr>
+        <w:t>How Can Technology Help Achieve the Quintuple Aim?</w:t>
+      </w:r>
+      <w:r>
+        <w:rPr>
+          <w:rFonts w:ascii="Calibri" w:hAnsi="Calibri" w:cs="Calibri"/>
+          <w:noProof/>
+          <w:kern w:val="0"/>
+          <w:szCs w:val="24"/>
+        </w:rPr>
+        <w:t xml:space="preserve"> https://www.cerner.com/ca/en/news/how-can-technology-help-achieve-the-quintuple-aim. Accessed 23 May 2023.</w:t>
+      </w:r>
+    </w:p>
+    <w:p>
+      <w:pPr>
+        <w:widowControl w:val="0"/>
+        <w:autoSpaceDE w:val="0"/>
+        <w:autoSpaceDN w:val="0"/>
+        <w:adjustRightInd w:val="0"/>
+        <w:spacing w:line="240" w:lineRule="auto"/>
+        <w:ind w:left="480" w:hanging="480"/>
+        <w:rPr>
+          <w:rFonts w:ascii="Calibri" w:hAnsi="Calibri" w:cs="Calibri"/>
+          <w:noProof/>
+          <w:kern w:val="0"/>
+          <w:szCs w:val="24"/>
+        </w:rPr>
+      </w:pPr>
+      <w:r>
+        <w:rPr>
+          <w:rFonts w:ascii="Calibri" w:hAnsi="Calibri" w:cs="Calibri"/>
+          <w:noProof/>
+          <w:kern w:val="0"/>
+          <w:szCs w:val="24"/>
+        </w:rPr>
+        <w:t xml:space="preserve">Raghavan, Preethi, et al. “How Essential Are Unstructured Clinical Narratives and Information Fusion to Clinical Trial Recruitment?” </w:t>
+      </w:r>
+      <w:r>
+        <w:rPr>
+          <w:rFonts w:ascii="Calibri" w:hAnsi="Calibri" w:cs="Calibri"/>
+          <w:i/>
+          <w:iCs/>
+          <w:noProof/>
+          <w:kern w:val="0"/>
+          <w:szCs w:val="24"/>
+        </w:rPr>
+        <w:t>AMIA Summits on Translational Science Proceedings</w:t>
+      </w:r>
+      <w:r>
+        <w:rPr>
+          <w:rFonts w:ascii="Calibri" w:hAnsi="Calibri" w:cs="Calibri"/>
+          <w:noProof/>
+          <w:kern w:val="0"/>
+          <w:szCs w:val="24"/>
+        </w:rPr>
+        <w:t>, vol. 2014, American Medical Informatics Association, 2014, p. 218, /pmc/articles/PMC4333685/.</w:t>
+      </w:r>
+    </w:p>
+    <w:p>
+      <w:pPr>
+        <w:widowControl w:val="0"/>
+        <w:autoSpaceDE w:val="0"/>
+        <w:autoSpaceDN w:val="0"/>
+        <w:adjustRightInd w:val="0"/>
+        <w:spacing w:line="240" w:lineRule="auto"/>
+        <w:ind w:left="480" w:hanging="480"/>
+        <w:rPr>
+          <w:rFonts w:ascii="Calibri" w:hAnsi="Calibri" w:cs="Calibri"/>
+          <w:noProof/>
+        </w:rPr>
+      </w:pPr>
+      <w:r>
+        <w:rPr>
+          <w:rFonts w:ascii="Calibri" w:hAnsi="Calibri" w:cs="Calibri"/>
+          <w:noProof/>
+          <w:kern w:val="0"/>
+          <w:szCs w:val="24"/>
+        </w:rPr>
+        <w:t xml:space="preserve">Walsh, Kathleen E., et al. “Accuracy of the Medication List in the Electronic Health Record-Implications for Care, Research, and Improvement.” </w:t>
+      </w:r>
+      <w:r>
+        <w:rPr>
+          <w:rFonts w:ascii="Calibri" w:hAnsi="Calibri" w:cs="Calibri"/>
+          <w:i/>
+          <w:iCs/>
+          <w:noProof/>
+          <w:kern w:val="0"/>
+          <w:szCs w:val="24"/>
+        </w:rPr>
+        <w:t>Journal of the American Medical Informatics Association : JAMIA</w:t>
+      </w:r>
+      <w:r>
+        <w:rPr>
+          <w:rFonts w:ascii="Calibri" w:hAnsi="Calibri" w:cs="Calibri"/>
+          <w:noProof/>
+          <w:kern w:val="0"/>
+          <w:szCs w:val="24"/>
+        </w:rPr>
+        <w:t>, vol. 25, no. 7, J Am Med Inform Assoc, July 2018, pp. 909–12, doi:10.1093/JAMIA/OCY027.</w:t>
+      </w:r>
+    </w:p>
+    <w:p>
       <w:r>
         <w:fldChar w:fldCharType="end"/>
       </w:r>
-      <w:r>
-        <w:t xml:space="preserve"> (rules based)</w:t>
-      </w:r>
-    </w:p>
-    <w:p>
-      <w:pPr>
-        <w:pStyle w:val="ListParagraph"/>
-        <w:numPr>
-          <w:ilvl w:val="2"/>
-          <w:numId w:val="2"/>
-        </w:numPr>
-      </w:pPr>
-      <w:r>
-        <w:t xml:space="preserve">Unstructured + structured data in NBC for suicide prediction better </w:t>
-      </w:r>
-      <w:r>
-        <w:fldChar w:fldCharType="begin" w:fldLock="1"/>
-      </w:r>
-      <w:r>
-        <w:instrText>ADDIN CSL_CITATION {"citationItems":[{"id":"ITEM-1","itemData":{"DOI":"10.1038/S41746-022-00558-0","ISSN":"2398-6352","PMID":"35087182","abstract":"Clinical risk prediction models powered by electronic health records (EHRs) are becoming increasingly widespread in clinical practice. With suicide-related mortality rates rising in recent years, it is becoming increasingly urgent to understand, predict, and prevent suicidal behavior. Here, we compare the predictive value of structured and unstructured EHR data for predicting suicide risk. We find that Naive Bayes Classifier (NBC) and Random Forest (RF) models trained on structured EHR data perform better than those based on unstructured EHR data. An NBC model trained on both structured and unstructured data yields similar performance (AUC = 0.743) to an NBC model trained on structured data alone (0.742, p = 0.668), while an RF model trained on both data types yields significantly better results (AUC = 0.903) than an RF model trained on structured data alone (0.887, p &lt; 0.001), likely due to the RF model’s ability to capture interactions between the two data types. To investigate these interactions, we propose and implement a general framework for identifying specific structured-unstructured feature pairs whose interactions differ between case and non-case cohorts, and thus have the potential to improve predictive performance and increase understanding of clinical risk. We find that such feature pairs tend to capture heterogeneous pairs of general concepts, rather than homogeneous pairs of specific concepts. These findings and this framework can be used to improve current and future EHR-based clinical modeling efforts.","author":[{"dropping-particle":"","family":"Bayramli","given":"Ilkin","non-dropping-particle":"","parse-names":false,"suffix":""},{"dropping-particle":"","family":"Castro","given":"Victor","non-dropping-particle":"","parse-names":false,"suffix":""},{"dropping-particle":"","family":"Barak-Corren","given":"Yuval","non-dropping-particle":"","parse-names":false,"suffix":""},{"dropping-particle":"","family":"Madsen","given":"Emily M.","non-dropping-particle":"","parse-names":false,"suffix":""},{"dropping-particle":"","family":"Nock","given":"Matthew K.","non-dropping-particle":"","parse-names":false,"suffix":""},{"dropping-particle":"","family":"Smoller","given":"Jordan W.","non-dropping-particle":"","parse-names":false,"suffix":""},{"dropping-particle":"","family":"Reis","given":"Ben Y.","non-dropping-particle":"","parse-names":false,"suffix":""}],"container-title":"NPJ digital medicine","id":"ITEM-1","issue":"1","issued":{"date-parts":[["2022","12","1"]]},"publisher":"NPJ Digit Med","title":"Predictive structured-unstructured interactions in EHR models: A case study of suicide prediction","type":"article-journal","volume":"5"},"uris":["http://www.mendeley.com/documents/?uuid=cfd57344-1545-3052-91a8-b3a4bac7f725"]}],"mendeley":{"formattedCitation":"(Bayramli et al.)","plainTextFormattedCitation":"(Bayramli et al.)","previouslyFormattedCitation":"(Bayramli et al.)"},"properties":{"noteIndex":0},"schema":"https://github.com/citation-style-language/schema/raw/master/csl-citation.json"}</w:instrText>
-      </w:r>
-      <w:r>
-        <w:fldChar w:fldCharType="separate"/>
-      </w:r>
-      <w:r>
-        <w:rPr>
-          <w:noProof/>
-        </w:rPr>
-        <w:t>(Bayramli et al.)</w:t>
-      </w:r>
-      <w:r>
-        <w:fldChar w:fldCharType="end"/>
-      </w:r>
-    </w:p>
-    <w:p>
-      <w:pPr>
-        <w:pStyle w:val="ListParagraph"/>
-        <w:numPr>
-          <w:ilvl w:val="0"/>
-          <w:numId w:val="2"/>
-        </w:numPr>
-      </w:pPr>
-      <w:r>
-        <w:t>Future nlp practices/technology</w:t>
-      </w:r>
-    </w:p>
-    <w:p>
-      <w:pPr>
-        <w:pStyle w:val="ListParagraph"/>
-        <w:numPr>
-          <w:ilvl w:val="1"/>
-          <w:numId w:val="2"/>
-        </w:numPr>
-      </w:pPr>
-      <w:r>
-        <w:t>Deep learning with LLM</w:t>
-      </w:r>
-    </w:p>
-    <w:p>
-      <w:pPr>
-        <w:pStyle w:val="ListParagraph"/>
-        <w:numPr>
-          <w:ilvl w:val="2"/>
-          <w:numId w:val="2"/>
-        </w:numPr>
-      </w:pPr>
-      <w:r>
-        <w:t>No-shot/few shot to circumvent training data</w:t>
-      </w:r>
-    </w:p>
-    <w:p/>
-    <w:p>
-      <w:r>
-        <w:t>References</w:t>
-      </w:r>
-    </w:p>
-    <w:p/>
+    </w:p>
     <w:sectPr>
       <w:pgSz w:w="12240" w:h="15840"/>
       <w:pgMar w:top="1440" w:right="1440" w:bottom="1440" w:left="1440" w:header="720" w:footer="720" w:gutter="0"/>

</xml_diff>

<commit_message>
Finished doc draft. Finished ppt slide and added video
</commit_message>
<xml_diff>
--- a/Clinical Natural Language Technology for Health Care.docx
+++ b/Clinical Natural Language Technology for Health Care.docx
@@ -3,10 +3,35 @@
 <w:document xmlns:wpc="http://schemas.microsoft.com/office/word/2010/wordprocessingCanvas" xmlns:cx="http://schemas.microsoft.com/office/drawing/2014/chartex" xmlns:cx1="http://schemas.microsoft.com/office/drawing/2015/9/8/chartex" xmlns:cx2="http://schemas.microsoft.com/office/drawing/2015/10/21/chartex" xmlns:cx3="http://schemas.microsoft.com/office/drawing/2016/5/9/chartex" xmlns:cx4="http://schemas.microsoft.com/office/drawing/2016/5/10/chartex" xmlns:cx5="http://schemas.microsoft.com/office/drawing/2016/5/11/chartex" xmlns:cx6="http://schemas.microsoft.com/office/drawing/2016/5/12/chartex" xmlns:cx7="http://schemas.microsoft.com/office/drawing/2016/5/13/chartex" xmlns:cx8="http://schemas.microsoft.com/office/drawing/2016/5/14/chartex" xmlns:mc="http://schemas.openxmlformats.org/markup-compatibility/2006" xmlns:aink="http://schemas.microsoft.com/office/drawing/2016/ink" xmlns:am3d="http://schemas.microsoft.com/office/drawing/2017/model3d" xmlns:o="urn:schemas-microsoft-com:office:office" xmlns:oel="http://schemas.microsoft.com/office/2019/extlst" xmlns:r="http://schemas.openxmlformats.org/officeDocument/2006/relationships" xmlns:m="http://schemas.openxmlformats.org/officeDocument/2006/math" xmlns:v="urn:schemas-microsoft-com:vml" xmlns:wp14="http://schemas.microsoft.com/office/word/2010/wordprocessingDrawing" xmlns:wp="http://schemas.openxmlformats.org/drawingml/2006/wordprocessingDrawing" xmlns:w10="urn:schemas-microsoft-com:office:word" xmlns:w="http://schemas.openxmlformats.org/wordprocessingml/2006/main" xmlns:w14="http://schemas.microsoft.com/office/word/2010/wordml" xmlns:w15="http://schemas.microsoft.com/office/word/2012/wordml" xmlns:w16cex="http://schemas.microsoft.com/office/word/2018/wordml/cex" xmlns:w16cid="http://schemas.microsoft.com/office/word/2016/wordml/cid" xmlns:w16="http://schemas.microsoft.com/office/word/2018/wordml" xmlns:w16du="http://schemas.microsoft.com/office/word/2023/wordml/word16du" xmlns:w16sdtdh="http://schemas.microsoft.com/office/word/2020/wordml/sdtdatahash" xmlns:w16se="http://schemas.microsoft.com/office/word/2015/wordml/symex" xmlns:wpg="http://schemas.microsoft.com/office/word/2010/wordprocessingGroup" xmlns:wpi="http://schemas.microsoft.com/office/word/2010/wordprocessingInk" xmlns:wne="http://schemas.microsoft.com/office/word/2006/wordml" xmlns:wps="http://schemas.microsoft.com/office/word/2010/wordprocessingShape" mc:Ignorable="w14 w15 w16se w16cid w16 w16cex w16sdtdh wp14">
   <w:body>
     <w:p>
-      <w:r>
+      <w:pPr>
+        <w:rPr>
+          <w:sz w:val="24"/>
+          <w:szCs w:val="24"/>
+        </w:rPr>
+      </w:pPr>
+      <w:r>
+        <w:rPr>
+          <w:sz w:val="24"/>
+          <w:szCs w:val="24"/>
+        </w:rPr>
         <w:t>Clinical Natural Language Technology for Health Care: Past, Present &amp; Future Approaches</w:t>
       </w:r>
     </w:p>
+    <w:p>
+      <w:pPr>
+        <w:rPr>
+          <w:sz w:val="24"/>
+          <w:szCs w:val="24"/>
+        </w:rPr>
+      </w:pPr>
+      <w:r>
+        <w:rPr>
+          <w:sz w:val="24"/>
+          <w:szCs w:val="24"/>
+        </w:rPr>
+        <w:t>Kolton Hauck</w:t>
+      </w:r>
+    </w:p>
     <w:p/>
     <w:p>
       <w:r>
@@ -327,9 +352,11 @@
       <w:r>
         <w:t xml:space="preserve"> and </w:t>
       </w:r>
+      <w:proofErr w:type="spellStart"/>
       <w:r>
         <w:t>spaCy</w:t>
       </w:r>
+      <w:proofErr w:type="spellEnd"/>
       <w:r>
         <w:t xml:space="preserve"> (open-source libraries for </w:t>
       </w:r>
@@ -349,7 +376,15 @@
         <w:t>several corpuses, etc.)</w:t>
       </w:r>
       <w:r>
-        <w:t xml:space="preserve">, NegEx for negated findings </w:t>
+        <w:t xml:space="preserve">, </w:t>
+      </w:r>
+      <w:proofErr w:type="spellStart"/>
+      <w:r>
+        <w:t>NegEx</w:t>
+      </w:r>
+      <w:proofErr w:type="spellEnd"/>
+      <w:r>
+        <w:t xml:space="preserve"> for negated findings </w:t>
       </w:r>
       <w:r>
         <w:fldChar w:fldCharType="begin" w:fldLock="1"/>
@@ -476,15 +511,26 @@
         <w:t>include</w:t>
       </w:r>
       <w:r>
-        <w:t xml:space="preserve"> recurrent neural networks (RNN), long term short term memory (LSTM), bidirectional encoder representations from transformers (BERT), gated recurrent unit (GRU), Word2vec</w:t>
+        <w:t xml:space="preserve"> recurrent neural networks (RNN), </w:t>
+      </w:r>
+      <w:r>
+        <w:t>long-term short-term</w:t>
+      </w:r>
+      <w:r>
+        <w:t xml:space="preserve"> memory (LSTM), bidirectional encoder representations from transformers (BERT), gated recurrent unit (GRU), Word2vec</w:t>
       </w:r>
       <w:r>
         <w:t>.</w:t>
       </w:r>
     </w:p>
     <w:p>
-      <w:r>
-        <w:t xml:space="preserve">Kreimeyer et al. provides a systematic review of NLP systems used in clinical practice in 2017 </w:t>
+      <w:proofErr w:type="spellStart"/>
+      <w:r>
+        <w:t>Kreimeyer</w:t>
+      </w:r>
+      <w:proofErr w:type="spellEnd"/>
+      <w:r>
+        <w:t xml:space="preserve"> et al. provides a systematic review of NLP systems used in clinical practice in 2017 </w:t>
       </w:r>
       <w:r>
         <w:fldChar w:fldCharType="begin" w:fldLock="1"/>
@@ -580,14 +626,43 @@
         <w:t xml:space="preserve">proprietary </w:t>
       </w:r>
       <w:r>
-        <w:t>LLM providers include: OpenAI, co:here, AI21 Labs,</w:t>
-      </w:r>
-      <w:r>
-        <w:t>and open-source providers:</w:t>
-      </w:r>
-      <w:r>
-        <w:t xml:space="preserve"> BigScience</w:t>
-      </w:r>
+        <w:t xml:space="preserve">LLM providers include: </w:t>
+      </w:r>
+      <w:proofErr w:type="spellStart"/>
+      <w:r>
+        <w:t>OpenAI</w:t>
+      </w:r>
+      <w:proofErr w:type="spellEnd"/>
+      <w:r>
+        <w:t xml:space="preserve">, </w:t>
+      </w:r>
+      <w:proofErr w:type="spellStart"/>
+      <w:r>
+        <w:t>co:here</w:t>
+      </w:r>
+      <w:proofErr w:type="spellEnd"/>
+      <w:r>
+        <w:t xml:space="preserve">, AI21 </w:t>
+      </w:r>
+      <w:proofErr w:type="spellStart"/>
+      <w:r>
+        <w:t>Labs,</w:t>
+      </w:r>
+      <w:r>
+        <w:t>and</w:t>
+      </w:r>
+      <w:proofErr w:type="spellEnd"/>
+      <w:r>
+        <w:t xml:space="preserve"> open-source providers:</w:t>
+      </w:r>
+      <w:r>
+        <w:t xml:space="preserve"> </w:t>
+      </w:r>
+      <w:proofErr w:type="spellStart"/>
+      <w:r>
+        <w:t>BigScience</w:t>
+      </w:r>
+      <w:proofErr w:type="spellEnd"/>
       <w:r>
         <w:t>,</w:t>
       </w:r>
@@ -610,7 +685,23 @@
         <w:t xml:space="preserve"> These options allow you to use LLM without having to train and develop your own model. </w:t>
       </w:r>
       <w:r>
-        <w:t xml:space="preserve">These models are trained on an extensive amount of text and can perform very well in situations without much or any further training. For example, Kung et al. evaluated the performance of ChatGPT, OpenAI’s flagship model, on the United States Medical Licensing Exam (USMLE) without any extra training and “performed at or near the passing threshold” for the exam </w:t>
+        <w:t xml:space="preserve">These models are trained on an extensive amount of text and can perform very well in situations without much or any further training. For example, Kung et al. evaluated the performance of </w:t>
+      </w:r>
+      <w:proofErr w:type="spellStart"/>
+      <w:r>
+        <w:t>ChatGPT</w:t>
+      </w:r>
+      <w:proofErr w:type="spellEnd"/>
+      <w:r>
+        <w:t xml:space="preserve">, </w:t>
+      </w:r>
+      <w:proofErr w:type="spellStart"/>
+      <w:r>
+        <w:t>OpenAI’s</w:t>
+      </w:r>
+      <w:proofErr w:type="spellEnd"/>
+      <w:r>
+        <w:t xml:space="preserve"> flagship model, on the United States Medical Licensing Exam (USMLE) without any extra training and “performed at or near the passing threshold” for the exam </w:t>
       </w:r>
       <w:r>
         <w:fldChar w:fldCharType="begin" w:fldLock="1"/>
@@ -660,10 +751,37 @@
         <w:t xml:space="preserve">Some limitations to LLMs include </w:t>
       </w:r>
       <w:r>
-        <w:t>what model to choose from, including the data they were trained on, hallucinations – a behavior that LLMs exhibit that when given a question they don’t know the answer to they will form a reasonable-enough guess, even if completely wrong</w:t>
-      </w:r>
-      <w:r>
-        <w:t xml:space="preserve">. Proprietary vs. </w:t>
+        <w:t>what model to choose from, including the data they were trained on, hallucinations</w:t>
+      </w:r>
+      <w:r>
+        <w:t>. Hallucinations are</w:t>
+      </w:r>
+      <w:r>
+        <w:t xml:space="preserve"> a behavior that LLMs exhibit that when given a question they don’t know the answer to they will form a reasonable-</w:t>
+      </w:r>
+      <w:r>
+        <w:t>sounding</w:t>
+      </w:r>
+      <w:r>
+        <w:t xml:space="preserve"> guess, even if completely wrong</w:t>
+      </w:r>
+      <w:r>
+        <w:t>.</w:t>
+      </w:r>
+      <w:r>
+        <w:t xml:space="preserve"> H</w:t>
+      </w:r>
+      <w:r>
+        <w:t>allucinations may only improve with time or with better prompt engineering</w:t>
+      </w:r>
+      <w:r>
+        <w:t>-p</w:t>
+      </w:r>
+      <w:r>
+        <w:t xml:space="preserve">erhaps they can be trained in doing better in not hallucinating. </w:t>
+      </w:r>
+      <w:r>
+        <w:t xml:space="preserve"> Proprietary vs. </w:t>
       </w:r>
       <w:r>
         <w:t>open-source</w:t>
@@ -675,25 +793,12 @@
         <w:t>tradeoff</w:t>
       </w:r>
       <w:r>
-        <w:t xml:space="preserve"> between cost and performance. </w:t>
-      </w:r>
-      <w:r>
-        <w:t>And hallucinations may only improve with time or with better prompt engineering.</w:t>
-      </w:r>
-      <w:r>
-        <w:t xml:space="preserve"> Perhaps they can be trained in doing </w:t>
-      </w:r>
-      <w:r>
-        <w:t xml:space="preserve">better in </w:t>
-      </w:r>
-      <w:r>
-        <w:t>not hallucinating.</w:t>
-      </w:r>
-      <w:r>
-        <w:t xml:space="preserve"> </w:t>
-      </w:r>
-    </w:p>
-    <w:p/>
+        <w:t xml:space="preserve"> between cost and performance.</w:t>
+      </w:r>
+      <w:r>
+        <w:t xml:space="preserve"> But using LLM in a clinical-NLP application shows promise to complement or even circumvent rules-based and other classical ML methods.</w:t>
+      </w:r>
+    </w:p>
     <w:p/>
     <w:p/>
     <w:p/>

</xml_diff>